<commit_message>
Minor fix on database server paragraph
</commit_message>
<xml_diff>
--- a/materials/DD/Deployment description.docx
+++ b/materials/DD/Deployment description.docx
@@ -10,7 +10,6 @@
           <w:sz w:val="28"/>
         </w:rPr>
       </w:pPr>
-      <w:bookmarkStart w:id="0" w:name="_GoBack"/>
       <w:r>
         <w:rPr>
           <w:rFonts w:asciiTheme="majorHAnsi" w:hAnsiTheme="majorHAnsi" w:cstheme="majorHAnsi"/>
@@ -20,7 +19,6 @@
         <w:t>Deployment diagram</w:t>
       </w:r>
     </w:p>
-    <w:bookmarkEnd w:id="0"/>
     <w:p>
       <w:pPr>
         <w:rPr>
@@ -137,19 +135,7 @@
         <w:rPr>
           <w:rFonts w:cstheme="minorHAnsi"/>
         </w:rPr>
-        <w:t>The router</w:t>
-      </w:r>
-      <w:r>
-        <w:rPr>
-          <w:rFonts w:cstheme="minorHAnsi"/>
-        </w:rPr>
-        <w:t xml:space="preserve"> acts as firewall for filtering both front-end network flow and intranet access.</w:t>
-      </w:r>
-      <w:r>
-        <w:rPr>
-          <w:rFonts w:cstheme="minorHAnsi"/>
-        </w:rPr>
-        <w:t xml:space="preserve"> In addition, it has NAT (Network Address Translation) in order to address requests to the right server inside the intranet.</w:t>
+        <w:t>The router acts as firewall for filtering both front-end network flow and intranet access. In addition, it has NAT (Network Address Translation) in order to address requests to the right server inside the intranet.</w:t>
       </w:r>
       <w:r>
         <w:rPr>
@@ -378,31 +364,7 @@
         <w:rPr>
           <w:rFonts w:cstheme="minorHAnsi"/>
         </w:rPr>
-        <w:t>Load balancing: the reverse proxy distribute</w:t>
-      </w:r>
-      <w:r>
-        <w:rPr>
-          <w:rFonts w:cstheme="minorHAnsi"/>
-        </w:rPr>
-        <w:t>s</w:t>
-      </w:r>
-      <w:r>
-        <w:rPr>
-          <w:rFonts w:cstheme="minorHAnsi"/>
-        </w:rPr>
-        <w:t xml:space="preserve"> the loa</w:t>
-      </w:r>
-      <w:r>
-        <w:rPr>
-          <w:rFonts w:cstheme="minorHAnsi"/>
-        </w:rPr>
-        <w:t>d to several web servers, each Web S</w:t>
-      </w:r>
-      <w:r>
-        <w:rPr>
-          <w:rFonts w:cstheme="minorHAnsi"/>
-        </w:rPr>
-        <w:t>erver</w:t>
+        <w:t>Load balancing: the reverse proxy distributes the load to several web servers, each Web Server</w:t>
       </w:r>
       <w:r>
         <w:rPr>
@@ -738,6 +700,56 @@
         </w:rPr>
         <w:t>runs the well-known Oracle DBMS which is robust and reliable.</w:t>
       </w:r>
+      <w:r>
+        <w:rPr>
+          <w:rFonts w:cstheme="minorHAnsi"/>
+        </w:rPr>
+        <w:t xml:space="preserve"> In addition, Oracle DBMS supports </w:t>
+      </w:r>
+      <w:r>
+        <w:rPr>
+          <w:rFonts w:cstheme="minorHAnsi"/>
+        </w:rPr>
+        <w:t xml:space="preserve">and </w:t>
+      </w:r>
+      <w:r>
+        <w:rPr>
+          <w:rFonts w:cstheme="minorHAnsi"/>
+        </w:rPr>
+        <w:t>Entity/Relationship model</w:t>
+      </w:r>
+      <w:r>
+        <w:rPr>
+          <w:rFonts w:cstheme="minorHAnsi"/>
+        </w:rPr>
+        <w:t xml:space="preserve"> schemas and therefore </w:t>
+      </w:r>
+      <w:r>
+        <w:rPr>
+          <w:rFonts w:cstheme="minorHAnsi"/>
+        </w:rPr>
+        <w:t>SQL</w:t>
+      </w:r>
+      <w:r>
+        <w:rPr>
+          <w:rFonts w:cstheme="minorHAnsi"/>
+        </w:rPr>
+        <w:t xml:space="preserve"> which fits with our system</w:t>
+      </w:r>
+      <w:r>
+        <w:rPr>
+          <w:rFonts w:cstheme="minorHAnsi"/>
+        </w:rPr>
+        <w:t xml:space="preserve"> needs</w:t>
+      </w:r>
+      <w:bookmarkStart w:id="0" w:name="_GoBack"/>
+      <w:bookmarkEnd w:id="0"/>
+      <w:r>
+        <w:rPr>
+          <w:rFonts w:cstheme="minorHAnsi"/>
+        </w:rPr>
+        <w:t>.</w:t>
+      </w:r>
     </w:p>
     <w:p>
       <w:pPr>
@@ -785,7 +797,7 @@
         <w:rPr>
           <w:rFonts w:cstheme="minorHAnsi"/>
         </w:rPr>
-        <w:t xml:space="preserve">usually do not query databases, execute complex business rules, or connect to legacy applications. </w:t>
+        <w:t xml:space="preserve">usually do not query databases, execute complex business rules. </w:t>
       </w:r>
       <w:r>
         <w:rPr>
@@ -1992,7 +2004,7 @@
 </file>
 
 <file path=customXml/itemProps1.xml><?xml version="1.0" encoding="utf-8"?>
-<ds:datastoreItem xmlns:ds="http://schemas.openxmlformats.org/officeDocument/2006/customXml" ds:itemID="{DB40CE5F-ECB0-486E-8ADD-2BD6C4C18E1E}">
+<ds:datastoreItem xmlns:ds="http://schemas.openxmlformats.org/officeDocument/2006/customXml" ds:itemID="{25C54FC1-5247-41EE-9D90-DECD5BA7541F}">
   <ds:schemaRefs>
     <ds:schemaRef ds:uri="http://schemas.openxmlformats.org/officeDocument/2006/bibliography"/>
   </ds:schemaRefs>

</xml_diff>